<commit_message>
some code some doc
</commit_message>
<xml_diff>
--- a/TB_by_Tappeiner_Paul_5AEL_TFO_Meran_Matura_2025.docx
+++ b/TB_by_Tappeiner_Paul_5AEL_TFO_Meran_Matura_2025.docx
@@ -2063,8 +2063,95 @@
       <w:bookmarkEnd w:id="26"/>
       <w:bookmarkEnd w:id="27"/>
     </w:p>
+    <w:p>
+      <w:pPr>
+        <w:pStyle w:val="berschrift1"/>
+        <w:numPr>
+          <w:ilvl w:val="0"/>
+          <w:numId w:val="3"/>
+        </w:numPr>
+        <w:ind w:left="720" w:firstLine="0"/>
+        <w:rPr>
+          <w:sz w:val="32"/>
+          <w:szCs w:val="32"/>
+        </w:rPr>
+      </w:pPr>
+      <w:r>
+        <w:rPr>
+          <w:sz w:val="32"/>
+          <w:szCs w:val="32"/>
+        </w:rPr>
+        <w:t>Ressourcen und Quellen</w:t>
+      </w:r>
+    </w:p>
+    <w:p>
+      <w:r>
+        <w:t>Verweise auf die verendeten Tutorials für die Programmierung des Trackboards</w:t>
+      </w:r>
+    </w:p>
+    <w:p>
+      <w:hyperlink r:id="rId10" w:history="1">
+        <w:r>
+          <w:rPr>
+            <w:rStyle w:val="Hyperlink"/>
+          </w:rPr>
+          <w:t>https://randomnerdtutorials.com/esp32-neo-6m-gps-module-arduino/</w:t>
+        </w:r>
+      </w:hyperlink>
+    </w:p>
+    <w:p>
+      <w:hyperlink r:id="rId11" w:history="1">
+        <w:r>
+          <w:rPr>
+            <w:rStyle w:val="Hyperlink"/>
+          </w:rPr>
+          <w:t>https://www.waveshare.com/wiki/UART_GPS_NEO-6M</w:t>
+        </w:r>
+      </w:hyperlink>
+    </w:p>
+    <w:p>
+      <w:hyperlink r:id="rId12" w:history="1">
+        <w:r>
+          <w:rPr>
+            <w:rStyle w:val="Hyperlink"/>
+          </w:rPr>
+          <w:t>https://randomnerdtutorials.com/esp32-mpu-6050-accelerometer-gyroscope-arduino/</w:t>
+        </w:r>
+      </w:hyperlink>
+    </w:p>
+    <w:p>
+      <w:hyperlink r:id="rId13" w:history="1">
+        <w:r>
+          <w:rPr>
+            <w:rStyle w:val="Hyperlink"/>
+          </w:rPr>
+          <w:t>https://randomnerdtutorials.com/esp32-microsd-card-arduino/</w:t>
+        </w:r>
+      </w:hyperlink>
+    </w:p>
+    <w:p>
+      <w:hyperlink r:id="rId14" w:history="1">
+        <w:r>
+          <w:rPr>
+            <w:rStyle w:val="Hyperlink"/>
+          </w:rPr>
+          <w:t>https://randomnerdtutorials.com/esp32-tft-touchscreen-display-2-8-ili9341-arduino/</w:t>
+        </w:r>
+      </w:hyperlink>
+    </w:p>
+    <w:p/>
+    <w:p>
+      <w:pPr>
+        <w:pStyle w:val="berschrift1"/>
+        <w:ind w:left="720"/>
+        <w:rPr>
+          <w:sz w:val="32"/>
+          <w:szCs w:val="32"/>
+        </w:rPr>
+      </w:pPr>
+    </w:p>
     <w:sectPr>
-      <w:headerReference w:type="default" r:id="rId10"/>
+      <w:headerReference w:type="default" r:id="rId15"/>
       <w:pgSz w:w="11906" w:h="16838"/>
       <w:pgMar w:top="1417" w:right="1417" w:bottom="1134" w:left="1417" w:header="708" w:footer="708" w:gutter="0"/>
       <w:cols w:space="708"/>

</xml_diff>

<commit_message>
code for tft no touch (yet?)
</commit_message>
<xml_diff>
--- a/TB_by_Tappeiner_Paul_5AEL_TFO_Meran_Matura_2025.docx
+++ b/TB_by_Tappeiner_Paul_5AEL_TFO_Meran_Matura_2025.docx
@@ -75,12 +75,8 @@
       </w:r>
       <w:r>
         <w:br/>
-      </w:r>
-      <w:proofErr w:type="spellStart"/>
-      <w:r>
         <w:t>TrackBoard</w:t>
       </w:r>
-      <w:proofErr w:type="spellEnd"/>
     </w:p>
     <w:p>
       <w:r>
@@ -1722,14 +1718,7 @@
       </w:r>
       <w:r>
         <w:tab/>
-      </w:r>
-      <w:proofErr w:type="spellStart"/>
-      <w:r>
-        <w:t>TrackBoard</w:t>
-      </w:r>
-      <w:proofErr w:type="spellEnd"/>
-      <w:r>
-        <w:t xml:space="preserve"> (Eigenname des Projektes)</w:t>
+        <w:t>TrackBoard (Eigenname des Projektes)</w:t>
       </w:r>
     </w:p>
     <w:p>
@@ -1840,15 +1829,7 @@
     </w:p>
     <w:p>
       <w:r>
-        <w:t xml:space="preserve">Das </w:t>
-      </w:r>
-      <w:proofErr w:type="spellStart"/>
-      <w:r>
-        <w:t>TrackBoard</w:t>
-      </w:r>
-      <w:proofErr w:type="spellEnd"/>
-      <w:r>
-        <w:t xml:space="preserve"> ist ein GPS-Tracker welcher es ermöglicht Strecken aufzuzeichnen welche man zurücklegt. </w:t>
+        <w:t xml:space="preserve">Das TrackBoard ist ein GPS-Tracker welcher es ermöglicht Strecken aufzuzeichnen welche man zurücklegt. </w:t>
       </w:r>
     </w:p>
     <w:p>
@@ -1889,13 +1870,8 @@
       <w:r>
         <w:t xml:space="preserve"> </w:t>
       </w:r>
-      <w:proofErr w:type="spellStart"/>
-      <w:r>
-        <w:t>TrackBoard</w:t>
-      </w:r>
-      <w:proofErr w:type="spellEnd"/>
-      <w:r>
-        <w:t xml:space="preserve"> handelt es sich in der Grundform um einen GPS-Tracker</w:t>
+      <w:r>
+        <w:t>TrackBoard handelt es sich in der Grundform um einen GPS-Tracker</w:t>
       </w:r>
       <w:r>
         <w:t>,</w:t>
@@ -1916,28 +1892,15 @@
         <w:t xml:space="preserve"> Neben dem grundlegenden GPS-Tracking umfasst </w:t>
       </w:r>
       <w:r>
-        <w:t xml:space="preserve">das </w:t>
-      </w:r>
-      <w:proofErr w:type="spellStart"/>
-      <w:r>
-        <w:t>TrackBoard</w:t>
-      </w:r>
-      <w:proofErr w:type="spellEnd"/>
+        <w:t>das TrackBoard</w:t>
+      </w:r>
       <w:r>
         <w:t xml:space="preserve"> noch zeitlich relevante Dokumentation von Geschwindigkeiten, Höhenveränderungen bzw. absolute Höhe und Beschleunigungskräfte. </w:t>
       </w:r>
     </w:p>
     <w:p>
       <w:r>
-        <w:t xml:space="preserve">Sämtliche aufgelistete Informationen werden Lokal auf einer entnehmbaren SD-Karte im .GPX-Format gespeichert und können folglich mit jeglicher GPX-kompatiblen APP (Google Maps, </w:t>
-      </w:r>
-      <w:proofErr w:type="spellStart"/>
-      <w:r>
-        <w:t>Komoot</w:t>
-      </w:r>
-      <w:proofErr w:type="spellEnd"/>
-      <w:r>
-        <w:t xml:space="preserve">, etc.) importiert und begutachtet werden. Jedoch gibt es auch </w:t>
+        <w:t xml:space="preserve">Sämtliche aufgelistete Informationen werden Lokal auf einer entnehmbaren SD-Karte im .GPX-Format gespeichert und können folglich mit jeglicher GPX-kompatiblen APP (Google Maps, Komoot, etc.) importiert und begutachtet werden. Jedoch gibt es auch </w:t>
       </w:r>
       <w:r>
         <w:t xml:space="preserve">die  </w:t>
@@ -1955,15 +1918,7 @@
         <w:t>d</w:t>
       </w:r>
       <w:r>
-        <w:t xml:space="preserve">as </w:t>
-      </w:r>
-      <w:proofErr w:type="spellStart"/>
-      <w:r>
-        <w:t>TrackBoard</w:t>
-      </w:r>
-      <w:proofErr w:type="spellEnd"/>
-      <w:r>
-        <w:t xml:space="preserve"> per BT mit dem Smartphone (Android) zu verbinden und die geloggten Daten in Echtzeit, auf einer für das Projekt entwickelte APP zu Plotten und zu speichern</w:t>
+        <w:t>as TrackBoard per BT mit dem Smartphone (Android) zu verbinden und die geloggten Daten in Echtzeit, auf einer für das Projekt entwickelte APP zu Plotten und zu speichern</w:t>
       </w:r>
       <w:r>
         <w:t xml:space="preserve"> bzw. auch als .GPX zu exportieren</w:t>
@@ -1980,15 +1935,7 @@
     </w:p>
     <w:p>
       <w:r>
-        <w:t xml:space="preserve">Diese Anzeige der Geschwindigkeit wird mit einer Schnittstelle für ein weiteres Display erweitert, um die Adaption für Fahrräder oder andere Verwendungen zu ermöglichen, da die LED-Matrix durch die geringe Auflösung und signifikanten Größe schnell an ihre Grenzen kommt (in Hinsicht auf Fahr- bzw. Motorräder </w:t>
-      </w:r>
-      <w:proofErr w:type="spellStart"/>
-      <w:r>
-        <w:t>u.ä.</w:t>
-      </w:r>
-      <w:proofErr w:type="spellEnd"/>
-      <w:r>
-        <w:t>).</w:t>
+        <w:t>Diese Anzeige der Geschwindigkeit wird mit einer Schnittstelle für ein weiteres Display erweitert, um die Adaption für Fahrräder oder andere Verwendungen zu ermöglichen, da die LED-Matrix durch die geringe Auflösung und signifikanten Größe schnell an ihre Grenzen kommt (in Hinsicht auf Fahr- bzw. Motorräder u.ä.).</w:t>
       </w:r>
     </w:p>
     <w:p>
@@ -2061,21 +2008,12 @@
       </w:pPr>
       <w:bookmarkStart w:id="9" w:name="_Toc186308297"/>
       <w:bookmarkStart w:id="10" w:name="_Toc189814896"/>
-      <w:proofErr w:type="spellStart"/>
       <w:r>
         <w:rPr>
           <w:sz w:val="32"/>
           <w:szCs w:val="32"/>
         </w:rPr>
-        <w:t>schematic</w:t>
-      </w:r>
-      <w:proofErr w:type="spellEnd"/>
-      <w:r>
-        <w:rPr>
-          <w:sz w:val="32"/>
-          <w:szCs w:val="32"/>
-        </w:rPr>
-        <w:t xml:space="preserve"> 1</w:t>
+        <w:t>schematic 1</w:t>
       </w:r>
       <w:bookmarkEnd w:id="9"/>
       <w:bookmarkEnd w:id="10"/>
@@ -2145,21 +2083,12 @@
       </w:pPr>
       <w:bookmarkStart w:id="15" w:name="_Toc186308300"/>
       <w:bookmarkStart w:id="16" w:name="_Toc189814899"/>
-      <w:proofErr w:type="spellStart"/>
       <w:r>
         <w:rPr>
           <w:sz w:val="32"/>
           <w:szCs w:val="32"/>
         </w:rPr>
-        <w:t>schematic</w:t>
-      </w:r>
-      <w:proofErr w:type="spellEnd"/>
-      <w:r>
-        <w:rPr>
-          <w:sz w:val="32"/>
-          <w:szCs w:val="32"/>
-        </w:rPr>
-        <w:t xml:space="preserve"> 2</w:t>
+        <w:t>schematic 2</w:t>
       </w:r>
       <w:bookmarkEnd w:id="15"/>
       <w:bookmarkEnd w:id="16"/>
@@ -2209,19 +2138,10 @@
           <w:sz w:val="32"/>
           <w:szCs w:val="32"/>
         </w:rPr>
-        <w:t xml:space="preserve">Firmware </w:t>
-      </w:r>
-      <w:proofErr w:type="spellStart"/>
-      <w:r>
-        <w:rPr>
-          <w:sz w:val="32"/>
-          <w:szCs w:val="32"/>
-        </w:rPr>
-        <w:t>deepdive</w:t>
+        <w:t>Firmware deepdive</w:t>
       </w:r>
       <w:bookmarkEnd w:id="19"/>
       <w:bookmarkEnd w:id="20"/>
-      <w:proofErr w:type="spellEnd"/>
     </w:p>
     <w:p>
       <w:pPr>
@@ -2238,34 +2158,16 @@
       </w:pPr>
       <w:bookmarkStart w:id="21" w:name="_Toc186308303"/>
       <w:bookmarkStart w:id="22" w:name="_Toc189814902"/>
-      <w:proofErr w:type="spellStart"/>
       <w:r>
         <w:rPr>
           <w:sz w:val="32"/>
           <w:szCs w:val="32"/>
         </w:rPr>
-        <w:t>Blingbling</w:t>
-      </w:r>
-      <w:proofErr w:type="spellEnd"/>
-      <w:r>
-        <w:rPr>
-          <w:sz w:val="32"/>
-          <w:szCs w:val="32"/>
-        </w:rPr>
-        <w:t xml:space="preserve"> und </w:t>
-      </w:r>
-      <w:proofErr w:type="spellStart"/>
-      <w:r>
-        <w:rPr>
-          <w:sz w:val="32"/>
-          <w:szCs w:val="32"/>
-        </w:rPr>
-        <w:t>extras</w:t>
+        <w:t>Blingbling und extras</w:t>
       </w:r>
       <w:bookmarkStart w:id="23" w:name="_Toc186308304"/>
       <w:bookmarkEnd w:id="21"/>
       <w:bookmarkEnd w:id="22"/>
-      <w:proofErr w:type="spellEnd"/>
     </w:p>
     <w:p>
       <w:pPr>
@@ -2286,19 +2188,10 @@
           <w:sz w:val="32"/>
           <w:szCs w:val="32"/>
         </w:rPr>
-        <w:t xml:space="preserve">App </w:t>
-      </w:r>
-      <w:proofErr w:type="spellStart"/>
-      <w:r>
-        <w:rPr>
-          <w:sz w:val="32"/>
-          <w:szCs w:val="32"/>
-        </w:rPr>
-        <w:t>deepdive</w:t>
+        <w:t>App deepdive</w:t>
       </w:r>
       <w:bookmarkEnd w:id="23"/>
       <w:bookmarkEnd w:id="24"/>
-      <w:proofErr w:type="spellEnd"/>
     </w:p>
     <w:p>
       <w:pPr>
@@ -2345,19 +2238,10 @@
           <w:sz w:val="32"/>
           <w:szCs w:val="32"/>
         </w:rPr>
-        <w:t xml:space="preserve">Gehäuse druck </w:t>
-      </w:r>
-      <w:proofErr w:type="spellStart"/>
-      <w:r>
-        <w:rPr>
-          <w:sz w:val="32"/>
-          <w:szCs w:val="32"/>
-        </w:rPr>
-        <w:t>etc</w:t>
+        <w:t>Gehäuse druck etc</w:t>
       </w:r>
       <w:bookmarkEnd w:id="27"/>
       <w:bookmarkEnd w:id="28"/>
-      <w:proofErr w:type="spellEnd"/>
     </w:p>
     <w:p>
       <w:pPr>
@@ -2407,210 +2291,409 @@
         <w:t xml:space="preserve">Ressourcen </w:t>
       </w:r>
       <w:r>
-        <w:t xml:space="preserve">für die Programmierung des </w:t>
-      </w:r>
-      <w:proofErr w:type="spellStart"/>
-      <w:r>
-        <w:t>Trackboards</w:t>
-      </w:r>
-      <w:proofErr w:type="spellEnd"/>
+        <w:t>für die Programmierung des Trackboards</w:t>
+      </w:r>
       <w:r>
         <w:t>:</w:t>
       </w:r>
     </w:p>
     <w:p>
+      <w:pPr>
+        <w:rPr>
+          <w:lang w:val="it-IT"/>
+        </w:rPr>
+      </w:pPr>
       <w:hyperlink r:id="rId10" w:history="1">
         <w:r>
           <w:rPr>
             <w:rStyle w:val="Hyperlink"/>
+            <w:lang w:val="it-IT"/>
           </w:rPr>
-          <w:t>https://randomnerdtutorials.com/esp32-neo-6m-gps-module-arduino/</w:t>
+          <w:t>RNT esp32-neo-6m</w:t>
         </w:r>
       </w:hyperlink>
     </w:p>
     <w:p>
+      <w:pPr>
+        <w:rPr>
+          <w:lang w:val="it-IT"/>
+        </w:rPr>
+      </w:pPr>
       <w:hyperlink r:id="rId11" w:history="1">
         <w:r>
           <w:rPr>
             <w:rStyle w:val="Hyperlink"/>
+            <w:lang w:val="it-IT"/>
           </w:rPr>
-          <w:t>https://www.waveshare.com/wiki/UART_GPS_NEO-6M</w:t>
+          <w:t>Waveshare NEO-6M</w:t>
         </w:r>
       </w:hyperlink>
     </w:p>
     <w:p>
+      <w:pPr>
+        <w:rPr>
+          <w:lang w:val="it-IT"/>
+        </w:rPr>
+      </w:pPr>
       <w:hyperlink r:id="rId12" w:history="1">
         <w:r>
           <w:rPr>
             <w:rStyle w:val="Hyperlink"/>
+            <w:lang w:val="it-IT"/>
           </w:rPr>
-          <w:t>https://randomnerdtutorials.com/esp32-mpu-6050-accelerometer-gyroscope-arduino/</w:t>
+          <w:t>RNT esp32-mpu-6050</w:t>
         </w:r>
       </w:hyperlink>
     </w:p>
     <w:p>
+      <w:pPr>
+        <w:rPr>
+          <w:lang w:val="it-IT"/>
+        </w:rPr>
+      </w:pPr>
       <w:hyperlink r:id="rId13" w:history="1">
         <w:r>
           <w:rPr>
             <w:rStyle w:val="Hyperlink"/>
+            <w:lang w:val="it-IT"/>
           </w:rPr>
-          <w:t>https://randomnerdtutorials.com/esp32-microsd-card-arduino/</w:t>
+          <w:t>RNT esp32-SDcard</w:t>
         </w:r>
       </w:hyperlink>
     </w:p>
     <w:p>
+      <w:pPr>
+        <w:rPr>
+          <w:lang w:val="en-US"/>
+        </w:rPr>
+      </w:pPr>
       <w:hyperlink r:id="rId14" w:history="1">
         <w:r>
           <w:rPr>
             <w:rStyle w:val="Hyperlink"/>
+            <w:lang w:val="en-US"/>
           </w:rPr>
-          <w:t>https://randomnerdtutorials.com/esp32-tft-touchscreen-display-2-8-ili9341-arduino/</w:t>
+          <w:t>RNT esp32-spi</w:t>
         </w:r>
       </w:hyperlink>
     </w:p>
     <w:p>
+      <w:pPr>
+        <w:rPr>
+          <w:lang w:val="en-US"/>
+        </w:rPr>
+      </w:pPr>
       <w:hyperlink r:id="rId15" w:history="1">
         <w:r>
           <w:rPr>
             <w:rStyle w:val="Hyperlink"/>
+            <w:lang w:val="en-US"/>
           </w:rPr>
-          <w:t>https://randomnerdtutorials.com/esp32-spi-communication-arduino/</w:t>
+          <w:t>Instructables Gps-GPX</w:t>
         </w:r>
       </w:hyperlink>
     </w:p>
     <w:p>
-      <w:hyperlink r:id="rId16" w:history="1">
+      <w:r>
+        <w:t xml:space="preserve">Datasheets der </w:t>
+      </w:r>
+      <w:r>
+        <w:t>„</w:t>
+      </w:r>
+      <w:r>
+        <w:t>aktiven</w:t>
+      </w:r>
+      <w:r>
+        <w:t>“</w:t>
+      </w:r>
+      <w:r>
+        <w:t xml:space="preserve"> Komponenten (keine R, C, </w:t>
+      </w:r>
+      <w:r>
+        <w:t xml:space="preserve">D, </w:t>
+      </w:r>
+      <w:r>
+        <w:t>Q</w:t>
+      </w:r>
+      <w:r>
+        <w:t>;</w:t>
+      </w:r>
+      <w:r>
+        <w:t xml:space="preserve"> etc.</w:t>
+      </w:r>
+      <w:r>
+        <w:t>):</w:t>
+      </w:r>
+    </w:p>
+    <w:p>
+      <w:pPr>
+        <w:rPr>
+          <w:lang w:val="en-US"/>
+        </w:rPr>
+      </w:pPr>
+      <w:r>
+        <w:rPr>
+          <w:lang w:val="en-US"/>
+        </w:rPr>
+        <w:t xml:space="preserve">CP2102 </w:t>
+      </w:r>
+      <w:r>
+        <w:rPr>
+          <w:lang w:val="en-US"/>
+        </w:rPr>
+        <w:t>USB-UART Bridge</w:t>
+      </w:r>
+      <w:r>
+        <w:rPr>
+          <w:lang w:val="en-US"/>
+        </w:rPr>
+        <w:br/>
+      </w:r>
+      <w:hyperlink r:id="rId16" w:anchor="page=13&amp;zoom=100,0,73" w:history="1">
         <w:r>
           <w:rPr>
             <w:rStyle w:val="Hyperlink"/>
+            <w:lang w:val="en-US"/>
           </w:rPr>
-          <w:t>https://www.instructables.com/Arduino-Gps-GPX-Format-Tracker/</w:t>
+          <w:t>Mouser.de Datasheet</w:t>
         </w:r>
       </w:hyperlink>
     </w:p>
-    <w:p/>
-    <w:p>
-      <w:r>
-        <w:t xml:space="preserve">Datasheets der </w:t>
-      </w:r>
-      <w:r>
-        <w:t>„</w:t>
-      </w:r>
-      <w:r>
-        <w:t>aktiven</w:t>
-      </w:r>
-      <w:r>
-        <w:t>“</w:t>
-      </w:r>
-      <w:r>
-        <w:t xml:space="preserve"> Komponenten (keine R, C, Q und Konnektoren):</w:t>
-      </w:r>
-    </w:p>
-    <w:p>
-      <w:r>
-        <w:t>USB-UART Bridge</w:t>
-      </w:r>
-      <w:r>
-        <w:br/>
-      </w:r>
-      <w:hyperlink r:id="rId17" w:anchor="page=13&amp;zoom=100,0,73" w:history="1">
+    <w:p>
+      <w:pPr>
+        <w:rPr>
+          <w:lang w:val="en-US"/>
+        </w:rPr>
+      </w:pPr>
+      <w:hyperlink r:id="rId17" w:history="1">
         <w:r>
           <w:rPr>
             <w:rStyle w:val="Hyperlink"/>
+            <w:lang w:val="en-US"/>
           </w:rPr>
-          <w:t>https://www.mouser.de/datasheet/2/368/cp2102n_datasheet-1634912.pdf#page=13&amp;zoom=100,0,73</w:t>
+          <w:t>Silabs.com Datasheet</w:t>
         </w:r>
       </w:hyperlink>
     </w:p>
     <w:p>
-      <w:r>
+      <w:pPr>
+        <w:rPr>
+          <w:lang w:val="en-US"/>
+        </w:rPr>
+      </w:pPr>
+      <w:r>
+        <w:rPr>
+          <w:lang w:val="en-US"/>
+        </w:rPr>
         <w:t>GPS-Chip</w:t>
       </w:r>
       <w:r>
+        <w:rPr>
+          <w:lang w:val="en-US"/>
+        </w:rPr>
+        <w:t xml:space="preserve"> Neo 6</w:t>
+      </w:r>
+      <w:r>
+        <w:rPr>
+          <w:lang w:val="en-US"/>
+        </w:rPr>
         <w:br/>
       </w:r>
       <w:hyperlink r:id="rId18" w:history="1">
         <w:r>
           <w:rPr>
             <w:rStyle w:val="Hyperlink"/>
+            <w:lang w:val="en-US"/>
           </w:rPr>
-          <w:t>https://content.u-blox.com/sites/default/files/products/documents/NEO-6_DataSheet_%28GPS.G6-HW-09005%29.pdf</w:t>
+          <w:t>NEO-6_DataSheet</w:t>
         </w:r>
       </w:hyperlink>
     </w:p>
     <w:p>
-      <w:r>
+      <w:pPr>
+        <w:rPr>
+          <w:lang w:val="en-US"/>
+        </w:rPr>
+      </w:pPr>
+      <w:r>
+        <w:rPr>
+          <w:lang w:val="en-US"/>
+        </w:rPr>
         <w:t>ESP32</w:t>
       </w:r>
       <w:r>
+        <w:rPr>
+          <w:lang w:val="en-US"/>
+        </w:rPr>
+        <w:t xml:space="preserve"> Wroom </w:t>
+      </w:r>
+      <w:r>
+        <w:rPr>
+          <w:lang w:val="en-US"/>
+        </w:rPr>
+        <w:t>32 (D)</w:t>
+      </w:r>
+      <w:r>
+        <w:rPr>
+          <w:lang w:val="en-US"/>
+        </w:rPr>
         <w:br/>
       </w:r>
       <w:hyperlink r:id="rId19" w:history="1">
         <w:r>
           <w:rPr>
             <w:rStyle w:val="Hyperlink"/>
+            <w:lang w:val="en-US"/>
           </w:rPr>
-          <w:t>https://www.espressif.com/sites/default/files/documentation/esp32-wroom-32_datasheet_en.pdf</w:t>
+          <w:t>ESP32-wroom-32 Datasheet</w:t>
         </w:r>
       </w:hyperlink>
     </w:p>
     <w:p>
-      <w:r>
-        <w:t>IMU6050</w:t>
-      </w:r>
-    </w:p>
-    <w:p>
+      <w:pPr>
+        <w:rPr>
+          <w:lang w:val="en-US"/>
+        </w:rPr>
+      </w:pPr>
       <w:hyperlink r:id="rId20" w:history="1">
         <w:r>
           <w:rPr>
             <w:rStyle w:val="Hyperlink"/>
+            <w:lang w:val="en-US"/>
           </w:rPr>
-          <w:t>https://www.alldatasheet.com/datasheet-pdf/view/517744/ETC1/MPU-6050.html</w:t>
+          <w:t>ESP32-wroom-32-pinout-reference</w:t>
         </w:r>
       </w:hyperlink>
     </w:p>
     <w:p>
-      <w:r>
-        <w:t>TFT-LCD (mit Touch)</w:t>
-      </w:r>
-    </w:p>
-    <w:p>
-      <w:hyperlink r:id="rId21" w:anchor="top" w:history="1">
+      <w:pPr>
+        <w:rPr>
+          <w:lang w:val="en-US"/>
+        </w:rPr>
+      </w:pPr>
+      <w:hyperlink r:id="rId21" w:history="1">
         <w:r>
           <w:rPr>
             <w:rStyle w:val="Hyperlink"/>
+            <w:lang w:val="en-US"/>
           </w:rPr>
-          <w:t>http://www.lcdwiki.com/3.5inch_SPI_Module_ILI9488_SKU%3AMSP3520#top</w:t>
+          <w:t>ESP32-Wroom-32-shield pinout</w:t>
         </w:r>
       </w:hyperlink>
-      <w:r>
-        <w:br/>
-      </w:r>
+    </w:p>
+    <w:p>
+      <w:r>
+        <w:t>IMU6050</w:t>
+      </w:r>
+    </w:p>
+    <w:p>
       <w:hyperlink r:id="rId22" w:history="1">
         <w:r>
           <w:rPr>
             <w:rStyle w:val="Hyperlink"/>
           </w:rPr>
-          <w:t>http://www.lcdwiki.com/res/MSP3520/3.5inch_SPI_Module_MSP3520_User_Manual_EN.pdf</w:t>
+          <w:t>MPU-6050 datasheet</w:t>
         </w:r>
       </w:hyperlink>
     </w:p>
-    <w:p/>
-    <w:p>
-      <w:r>
-        <w:t xml:space="preserve">Verwendete </w:t>
-      </w:r>
-      <w:proofErr w:type="spellStart"/>
-      <w:r>
-        <w:t>schematic</w:t>
-      </w:r>
-      <w:proofErr w:type="spellEnd"/>
-      <w:r>
-        <w:t xml:space="preserve"> Referenzen:</w:t>
-      </w:r>
-    </w:p>
-    <w:p>
-      <w:hyperlink r:id="rId23" w:history="1">
+    <w:p>
+      <w:r>
+        <w:t>TFT-LCD (mit Touch)</w:t>
+      </w:r>
+      <w:r>
+        <w:t xml:space="preserve"> (ILI9488)</w:t>
+      </w:r>
+    </w:p>
+    <w:p>
+      <w:hyperlink r:id="rId23" w:anchor="top" w:history="1">
+        <w:r>
+          <w:rPr>
+            <w:rStyle w:val="Hyperlink"/>
+          </w:rPr>
+          <w:t>lcdwiki 3.5inch_SPI_Module_ILI9488</w:t>
+        </w:r>
+      </w:hyperlink>
+    </w:p>
+    <w:p>
+      <w:hyperlink r:id="rId24" w:history="1">
+        <w:r>
+          <w:rPr>
+            <w:rStyle w:val="Hyperlink"/>
+          </w:rPr>
+          <w:t>3.5inch_SPI_Module Datasheet</w:t>
+        </w:r>
+      </w:hyperlink>
+    </w:p>
+    <w:p>
+      <w:hyperlink r:id="rId25" w:history="1">
+        <w:r>
+          <w:rPr>
+            <w:rStyle w:val="Hyperlink"/>
+          </w:rPr>
+          <w:t>ili9488-display-lcd-tft-3-5-320x480-65k</w:t>
+        </w:r>
+      </w:hyperlink>
+    </w:p>
+    <w:p>
+      <w:r>
+        <w:t>TP</w:t>
+      </w:r>
+      <w:r>
+        <w:t>4056</w:t>
+      </w:r>
+      <w:r>
+        <w:t xml:space="preserve"> (nicht eingebunden, aber optionale Solderpads zur Verbauung [future prooving])</w:t>
+      </w:r>
+    </w:p>
+    <w:p>
+      <w:pPr>
+        <w:rPr>
+          <w:lang w:val="en-US"/>
+        </w:rPr>
+      </w:pPr>
+      <w:hyperlink r:id="rId26" w:history="1">
+        <w:r>
+          <w:rPr>
+            <w:rStyle w:val="Hyperlink"/>
+            <w:lang w:val="en-US"/>
+          </w:rPr>
+          <w:t>tp4054 Datasheet</w:t>
+        </w:r>
+      </w:hyperlink>
+    </w:p>
+    <w:p>
+      <w:pPr>
+        <w:rPr>
+          <w:lang w:val="en-US"/>
+        </w:rPr>
+      </w:pPr>
+      <w:hyperlink r:id="rId27" w:history="1">
+        <w:r>
+          <w:rPr>
+            <w:rStyle w:val="Hyperlink"/>
+            <w:lang w:val="en-US"/>
+          </w:rPr>
+          <w:t>Sparkfun single cell LiIo</w:t>
+        </w:r>
+      </w:hyperlink>
+    </w:p>
+    <w:p>
+      <w:hyperlink r:id="rId28" w:history="1">
+        <w:r>
+          <w:rPr>
+            <w:rStyle w:val="Hyperlink"/>
+          </w:rPr>
+          <w:t>TP4056 Module (external)</w:t>
+        </w:r>
+      </w:hyperlink>
+    </w:p>
+    <w:p>
+      <w:r>
+        <w:t>Verwendete schematic Referenzen:</w:t>
+      </w:r>
+    </w:p>
+    <w:p>
+      <w:hyperlink r:id="rId29" w:history="1">
         <w:r>
           <w:rPr>
             <w:rStyle w:val="Hyperlink"/>
@@ -2620,7 +2703,7 @@
       </w:hyperlink>
     </w:p>
     <w:p>
-      <w:hyperlink r:id="rId24" w:history="1">
+      <w:hyperlink r:id="rId30" w:history="1">
         <w:r>
           <w:rPr>
             <w:rStyle w:val="Hyperlink"/>
@@ -2630,7 +2713,7 @@
       </w:hyperlink>
     </w:p>
     <w:p>
-      <w:hyperlink r:id="rId25" w:history="1">
+      <w:hyperlink r:id="rId31" w:history="1">
         <w:r>
           <w:rPr>
             <w:rStyle w:val="Hyperlink"/>
@@ -2640,7 +2723,7 @@
       </w:hyperlink>
     </w:p>
     <w:p>
-      <w:hyperlink r:id="rId26" w:history="1">
+      <w:hyperlink r:id="rId32" w:history="1">
         <w:r>
           <w:rPr>
             <w:rStyle w:val="Hyperlink"/>
@@ -2650,7 +2733,7 @@
       </w:hyperlink>
     </w:p>
     <w:p>
-      <w:hyperlink r:id="rId27" w:history="1">
+      <w:hyperlink r:id="rId33" w:history="1">
         <w:r>
           <w:rPr>
             <w:rStyle w:val="Hyperlink"/>
@@ -2660,7 +2743,7 @@
       </w:hyperlink>
     </w:p>
     <w:p>
-      <w:hyperlink r:id="rId28" w:history="1">
+      <w:hyperlink r:id="rId34" w:history="1">
         <w:r>
           <w:rPr>
             <w:rStyle w:val="Hyperlink"/>
@@ -2669,8 +2752,23 @@
         </w:r>
       </w:hyperlink>
     </w:p>
+    <w:p>
+      <w:hyperlink r:id="rId35" w:history="1">
+        <w:r>
+          <w:rPr>
+            <w:rStyle w:val="Hyperlink"/>
+          </w:rPr>
+          <w:t>https://sc04.alicdn.com/kf/H80b73c156dc94450b3a427a660bce83eJ.png</w:t>
+        </w:r>
+      </w:hyperlink>
+    </w:p>
+    <w:p>
+      <w:r>
+        <w:t>-</w:t>
+      </w:r>
+    </w:p>
     <w:sectPr>
-      <w:headerReference w:type="default" r:id="rId29"/>
+      <w:headerReference w:type="default" r:id="rId36"/>
       <w:pgSz w:w="11906" w:h="16838"/>
       <w:pgMar w:top="1417" w:right="1417" w:bottom="1134" w:left="1417" w:header="708" w:footer="708" w:gutter="0"/>
       <w:cols w:space="708"/>
@@ -4623,6 +4721,18 @@
       <w:shd w:val="clear" w:color="auto" w:fill="E1DFDD"/>
     </w:rPr>
   </w:style>
+  <w:style w:type="character" w:styleId="BesuchterLink">
+    <w:name w:val="FollowedHyperlink"/>
+    <w:basedOn w:val="Absatz-Standardschriftart"/>
+    <w:uiPriority w:val="99"/>
+    <w:semiHidden/>
+    <w:unhideWhenUsed/>
+    <w:rsid w:val="00796D1A"/>
+    <w:rPr>
+      <w:color w:val="96607D" w:themeColor="followedHyperlink"/>
+      <w:u w:val="single"/>
+    </w:rPr>
+  </w:style>
 </w:styles>
 </file>
 

</xml_diff>

<commit_message>
combination tft buttons and gps
</commit_message>
<xml_diff>
--- a/TB_by_Tappeiner_Paul_5AEL_TFO_Meran_Matura_2025.docx
+++ b/TB_by_Tappeiner_Paul_5AEL_TFO_Meran_Matura_2025.docx
@@ -75,8 +75,12 @@
       </w:r>
       <w:r>
         <w:br/>
+      </w:r>
+      <w:proofErr w:type="spellStart"/>
+      <w:r>
         <w:t>TrackBoard</w:t>
       </w:r>
+      <w:proofErr w:type="spellEnd"/>
     </w:p>
     <w:p>
       <w:r>
@@ -1718,7 +1722,14 @@
       </w:r>
       <w:r>
         <w:tab/>
-        <w:t>TrackBoard (Eigenname des Projektes)</w:t>
+      </w:r>
+      <w:proofErr w:type="spellStart"/>
+      <w:r>
+        <w:t>TrackBoard</w:t>
+      </w:r>
+      <w:proofErr w:type="spellEnd"/>
+      <w:r>
+        <w:t xml:space="preserve"> (Eigenname des Projektes)</w:t>
       </w:r>
     </w:p>
     <w:p>
@@ -1829,7 +1840,23 @@
     </w:p>
     <w:p>
       <w:r>
-        <w:t xml:space="preserve">Das TrackBoard ist ein GPS-Tracker welcher es ermöglicht Strecken aufzuzeichnen welche man zurücklegt. </w:t>
+        <w:t xml:space="preserve">Das </w:t>
+      </w:r>
+      <w:proofErr w:type="spellStart"/>
+      <w:r>
+        <w:t>TrackBoard</w:t>
+      </w:r>
+      <w:proofErr w:type="spellEnd"/>
+      <w:r>
+        <w:t xml:space="preserve"> ist ein </w:t>
+      </w:r>
+      <w:proofErr w:type="gramStart"/>
+      <w:r>
+        <w:t>GPS-Tracker</w:t>
+      </w:r>
+      <w:proofErr w:type="gramEnd"/>
+      <w:r>
+        <w:t xml:space="preserve"> welcher es ermöglicht Strecken aufzuzeichnen welche man zurücklegt. </w:t>
       </w:r>
     </w:p>
     <w:p>
@@ -1870,8 +1897,13 @@
       <w:r>
         <w:t xml:space="preserve"> </w:t>
       </w:r>
-      <w:r>
-        <w:t>TrackBoard handelt es sich in der Grundform um einen GPS-Tracker</w:t>
+      <w:proofErr w:type="spellStart"/>
+      <w:r>
+        <w:t>TrackBoard</w:t>
+      </w:r>
+      <w:proofErr w:type="spellEnd"/>
+      <w:r>
+        <w:t xml:space="preserve"> handelt es sich in der Grundform um einen GPS-Tracker</w:t>
       </w:r>
       <w:r>
         <w:t>,</w:t>
@@ -1879,11 +1911,16 @@
       <w:r>
         <w:t xml:space="preserve"> </w:t>
       </w:r>
+      <w:proofErr w:type="gramStart"/>
       <w:r>
         <w:t xml:space="preserve">ursprünglich </w:t>
       </w:r>
       <w:r>
-        <w:t xml:space="preserve"> entwickelt für Snowboards</w:t>
+        <w:t xml:space="preserve"> entwickelt</w:t>
+      </w:r>
+      <w:proofErr w:type="gramEnd"/>
+      <w:r>
+        <w:t xml:space="preserve"> für Snowboards</w:t>
       </w:r>
       <w:r>
         <w:t>, mit erweiterbaren Einsatzgebiet Ski, MTB, Motorrad (…).</w:t>
@@ -1892,15 +1929,28 @@
         <w:t xml:space="preserve"> Neben dem grundlegenden GPS-Tracking umfasst </w:t>
       </w:r>
       <w:r>
-        <w:t>das TrackBoard</w:t>
-      </w:r>
+        <w:t xml:space="preserve">das </w:t>
+      </w:r>
+      <w:proofErr w:type="spellStart"/>
+      <w:r>
+        <w:t>TrackBoard</w:t>
+      </w:r>
+      <w:proofErr w:type="spellEnd"/>
       <w:r>
         <w:t xml:space="preserve"> noch zeitlich relevante Dokumentation von Geschwindigkeiten, Höhenveränderungen bzw. absolute Höhe und Beschleunigungskräfte. </w:t>
       </w:r>
     </w:p>
     <w:p>
       <w:r>
-        <w:t xml:space="preserve">Sämtliche aufgelistete Informationen werden Lokal auf einer entnehmbaren SD-Karte im .GPX-Format gespeichert und können folglich mit jeglicher GPX-kompatiblen APP (Google Maps, Komoot, etc.) importiert und begutachtet werden. Jedoch gibt es auch </w:t>
+        <w:t xml:space="preserve">Sämtliche aufgelistete Informationen werden Lokal auf einer entnehmbaren SD-Karte im .GPX-Format gespeichert und können folglich mit jeglicher GPX-kompatiblen APP (Google Maps, </w:t>
+      </w:r>
+      <w:proofErr w:type="spellStart"/>
+      <w:r>
+        <w:t>Komoot</w:t>
+      </w:r>
+      <w:proofErr w:type="spellEnd"/>
+      <w:r>
+        <w:t xml:space="preserve">, etc.) importiert und begutachtet werden. Jedoch gibt es auch </w:t>
       </w:r>
       <w:r>
         <w:t xml:space="preserve">die  </w:t>
@@ -1918,7 +1968,15 @@
         <w:t>d</w:t>
       </w:r>
       <w:r>
-        <w:t>as TrackBoard per BT mit dem Smartphone (Android) zu verbinden und die geloggten Daten in Echtzeit, auf einer für das Projekt entwickelte APP zu Plotten und zu speichern</w:t>
+        <w:t xml:space="preserve">as </w:t>
+      </w:r>
+      <w:proofErr w:type="spellStart"/>
+      <w:r>
+        <w:t>TrackBoard</w:t>
+      </w:r>
+      <w:proofErr w:type="spellEnd"/>
+      <w:r>
+        <w:t xml:space="preserve"> per BT mit dem Smartphone (Android) zu verbinden und die geloggten Daten in Echtzeit, auf einer für das Projekt entwickelte APP zu Plotten und zu speichern</w:t>
       </w:r>
       <w:r>
         <w:t xml:space="preserve"> bzw. auch als .GPX zu exportieren</w:t>
@@ -1935,7 +1993,15 @@
     </w:p>
     <w:p>
       <w:r>
-        <w:t>Diese Anzeige der Geschwindigkeit wird mit einer Schnittstelle für ein weiteres Display erweitert, um die Adaption für Fahrräder oder andere Verwendungen zu ermöglichen, da die LED-Matrix durch die geringe Auflösung und signifikanten Größe schnell an ihre Grenzen kommt (in Hinsicht auf Fahr- bzw. Motorräder u.ä.).</w:t>
+        <w:t xml:space="preserve">Diese Anzeige der Geschwindigkeit wird mit einer Schnittstelle für ein weiteres Display erweitert, um die Adaption für Fahrräder oder andere Verwendungen zu ermöglichen, da die LED-Matrix durch die geringe Auflösung und signifikanten Größe schnell an ihre Grenzen kommt (in Hinsicht auf Fahr- bzw. Motorräder </w:t>
+      </w:r>
+      <w:proofErr w:type="spellStart"/>
+      <w:r>
+        <w:t>u.ä.</w:t>
+      </w:r>
+      <w:proofErr w:type="spellEnd"/>
+      <w:r>
+        <w:t>).</w:t>
       </w:r>
     </w:p>
     <w:p>
@@ -2008,12 +2074,21 @@
       </w:pPr>
       <w:bookmarkStart w:id="9" w:name="_Toc186308297"/>
       <w:bookmarkStart w:id="10" w:name="_Toc189814896"/>
+      <w:proofErr w:type="spellStart"/>
       <w:r>
         <w:rPr>
           <w:sz w:val="32"/>
           <w:szCs w:val="32"/>
         </w:rPr>
-        <w:t>schematic 1</w:t>
+        <w:t>schematic</w:t>
+      </w:r>
+      <w:proofErr w:type="spellEnd"/>
+      <w:r>
+        <w:rPr>
+          <w:sz w:val="32"/>
+          <w:szCs w:val="32"/>
+        </w:rPr>
+        <w:t xml:space="preserve"> 1</w:t>
       </w:r>
       <w:bookmarkEnd w:id="9"/>
       <w:bookmarkEnd w:id="10"/>
@@ -2083,12 +2158,21 @@
       </w:pPr>
       <w:bookmarkStart w:id="15" w:name="_Toc186308300"/>
       <w:bookmarkStart w:id="16" w:name="_Toc189814899"/>
+      <w:proofErr w:type="spellStart"/>
       <w:r>
         <w:rPr>
           <w:sz w:val="32"/>
           <w:szCs w:val="32"/>
         </w:rPr>
-        <w:t>schematic 2</w:t>
+        <w:t>schematic</w:t>
+      </w:r>
+      <w:proofErr w:type="spellEnd"/>
+      <w:r>
+        <w:rPr>
+          <w:sz w:val="32"/>
+          <w:szCs w:val="32"/>
+        </w:rPr>
+        <w:t xml:space="preserve"> 2</w:t>
       </w:r>
       <w:bookmarkEnd w:id="15"/>
       <w:bookmarkEnd w:id="16"/>
@@ -2138,10 +2222,19 @@
           <w:sz w:val="32"/>
           <w:szCs w:val="32"/>
         </w:rPr>
-        <w:t>Firmware deepdive</w:t>
+        <w:t xml:space="preserve">Firmware </w:t>
+      </w:r>
+      <w:proofErr w:type="spellStart"/>
+      <w:r>
+        <w:rPr>
+          <w:sz w:val="32"/>
+          <w:szCs w:val="32"/>
+        </w:rPr>
+        <w:t>deepdive</w:t>
       </w:r>
       <w:bookmarkEnd w:id="19"/>
       <w:bookmarkEnd w:id="20"/>
+      <w:proofErr w:type="spellEnd"/>
     </w:p>
     <w:p>
       <w:pPr>
@@ -2158,16 +2251,34 @@
       </w:pPr>
       <w:bookmarkStart w:id="21" w:name="_Toc186308303"/>
       <w:bookmarkStart w:id="22" w:name="_Toc189814902"/>
+      <w:proofErr w:type="spellStart"/>
       <w:r>
         <w:rPr>
           <w:sz w:val="32"/>
           <w:szCs w:val="32"/>
         </w:rPr>
-        <w:t>Blingbling und extras</w:t>
+        <w:t>Blingbling</w:t>
+      </w:r>
+      <w:proofErr w:type="spellEnd"/>
+      <w:r>
+        <w:rPr>
+          <w:sz w:val="32"/>
+          <w:szCs w:val="32"/>
+        </w:rPr>
+        <w:t xml:space="preserve"> und </w:t>
+      </w:r>
+      <w:proofErr w:type="spellStart"/>
+      <w:r>
+        <w:rPr>
+          <w:sz w:val="32"/>
+          <w:szCs w:val="32"/>
+        </w:rPr>
+        <w:t>extras</w:t>
       </w:r>
       <w:bookmarkStart w:id="23" w:name="_Toc186308304"/>
       <w:bookmarkEnd w:id="21"/>
       <w:bookmarkEnd w:id="22"/>
+      <w:proofErr w:type="spellEnd"/>
     </w:p>
     <w:p>
       <w:pPr>
@@ -2188,10 +2299,19 @@
           <w:sz w:val="32"/>
           <w:szCs w:val="32"/>
         </w:rPr>
-        <w:t>App deepdive</w:t>
+        <w:t xml:space="preserve">App </w:t>
+      </w:r>
+      <w:proofErr w:type="spellStart"/>
+      <w:r>
+        <w:rPr>
+          <w:sz w:val="32"/>
+          <w:szCs w:val="32"/>
+        </w:rPr>
+        <w:t>deepdive</w:t>
       </w:r>
       <w:bookmarkEnd w:id="23"/>
       <w:bookmarkEnd w:id="24"/>
+      <w:proofErr w:type="spellEnd"/>
     </w:p>
     <w:p>
       <w:pPr>
@@ -2238,10 +2358,19 @@
           <w:sz w:val="32"/>
           <w:szCs w:val="32"/>
         </w:rPr>
-        <w:t>Gehäuse druck etc</w:t>
+        <w:t xml:space="preserve">Gehäuse druck </w:t>
+      </w:r>
+      <w:proofErr w:type="spellStart"/>
+      <w:r>
+        <w:rPr>
+          <w:sz w:val="32"/>
+          <w:szCs w:val="32"/>
+        </w:rPr>
+        <w:t>etc</w:t>
       </w:r>
       <w:bookmarkEnd w:id="27"/>
       <w:bookmarkEnd w:id="28"/>
+      <w:proofErr w:type="spellEnd"/>
     </w:p>
     <w:p>
       <w:pPr>
@@ -2291,8 +2420,13 @@
         <w:t xml:space="preserve">Ressourcen </w:t>
       </w:r>
       <w:r>
-        <w:t>für die Programmierung des Trackboards</w:t>
-      </w:r>
+        <w:t xml:space="preserve">für die Programmierung des </w:t>
+      </w:r>
+      <w:proofErr w:type="spellStart"/>
+      <w:r>
+        <w:t>Trackboards</w:t>
+      </w:r>
+      <w:proofErr w:type="spellEnd"/>
       <w:r>
         <w:t>:</w:t>
       </w:r>
@@ -2320,12 +2454,21 @@
         </w:rPr>
       </w:pPr>
       <w:hyperlink r:id="rId11" w:history="1">
+        <w:proofErr w:type="spellStart"/>
         <w:r>
           <w:rPr>
             <w:rStyle w:val="Hyperlink"/>
             <w:lang w:val="it-IT"/>
           </w:rPr>
-          <w:t>Waveshare NEO-6M</w:t>
+          <w:t>Waveshare</w:t>
+        </w:r>
+        <w:proofErr w:type="spellEnd"/>
+        <w:r>
+          <w:rPr>
+            <w:rStyle w:val="Hyperlink"/>
+            <w:lang w:val="it-IT"/>
+          </w:rPr>
+          <w:t xml:space="preserve"> NEO-6M</w:t>
         </w:r>
       </w:hyperlink>
     </w:p>
@@ -2362,37 +2505,59 @@
       </w:hyperlink>
     </w:p>
     <w:p>
-      <w:pPr>
-        <w:rPr>
-          <w:lang w:val="en-US"/>
-        </w:rPr>
-      </w:pPr>
       <w:hyperlink r:id="rId14" w:history="1">
         <w:r>
           <w:rPr>
             <w:rStyle w:val="Hyperlink"/>
-            <w:lang w:val="en-US"/>
           </w:rPr>
           <w:t>RNT esp32-spi</w:t>
         </w:r>
       </w:hyperlink>
     </w:p>
     <w:p>
-      <w:pPr>
-        <w:rPr>
-          <w:lang w:val="en-US"/>
-        </w:rPr>
-      </w:pPr>
       <w:hyperlink r:id="rId15" w:history="1">
+        <w:proofErr w:type="spellStart"/>
         <w:r>
           <w:rPr>
             <w:rStyle w:val="Hyperlink"/>
-            <w:lang w:val="en-US"/>
           </w:rPr>
-          <w:t>Instructables Gps-GPX</w:t>
+          <w:t>Instructables</w:t>
+        </w:r>
+        <w:proofErr w:type="spellEnd"/>
+        <w:r>
+          <w:rPr>
+            <w:rStyle w:val="Hyperlink"/>
+          </w:rPr>
+          <w:t xml:space="preserve"> </w:t>
+        </w:r>
+        <w:proofErr w:type="spellStart"/>
+        <w:r>
+          <w:rPr>
+            <w:rStyle w:val="Hyperlink"/>
+          </w:rPr>
+          <w:t>Gps</w:t>
+        </w:r>
+        <w:proofErr w:type="spellEnd"/>
+        <w:r>
+          <w:rPr>
+            <w:rStyle w:val="Hyperlink"/>
+          </w:rPr>
+          <w:t>-GPX</w:t>
         </w:r>
       </w:hyperlink>
     </w:p>
+    <w:p/>
+    <w:p/>
+    <w:p>
+      <w:hyperlink r:id="rId16" w:history="1">
+        <w:r>
+          <w:rPr>
+            <w:rStyle w:val="Hyperlink"/>
+          </w:rPr>
+          <w:t>https://gpx.studio</w:t>
+        </w:r>
+      </w:hyperlink>
+    </w:p>
     <w:p>
       <w:r>
         <w:t xml:space="preserve">Datasheets der </w:t>
@@ -2449,7 +2614,7 @@
         </w:rPr>
         <w:br/>
       </w:r>
-      <w:hyperlink r:id="rId16" w:anchor="page=13&amp;zoom=100,0,73" w:history="1">
+      <w:hyperlink r:id="rId17" w:anchor="page=13&amp;zoom=100,0,73" w:history="1">
         <w:r>
           <w:rPr>
             <w:rStyle w:val="Hyperlink"/>
@@ -2465,7 +2630,7 @@
           <w:lang w:val="en-US"/>
         </w:rPr>
       </w:pPr>
-      <w:hyperlink r:id="rId17" w:history="1">
+      <w:hyperlink r:id="rId18" w:history="1">
         <w:r>
           <w:rPr>
             <w:rStyle w:val="Hyperlink"/>
@@ -2499,7 +2664,7 @@
         </w:rPr>
         <w:br/>
       </w:r>
-      <w:hyperlink r:id="rId18" w:history="1">
+      <w:hyperlink r:id="rId19" w:history="1">
         <w:r>
           <w:rPr>
             <w:rStyle w:val="Hyperlink"/>
@@ -2525,12 +2690,26 @@
         <w:rPr>
           <w:lang w:val="en-US"/>
         </w:rPr>
-        <w:t xml:space="preserve"> Wroom </w:t>
-      </w:r>
+        <w:t xml:space="preserve"> </w:t>
+      </w:r>
+      <w:proofErr w:type="spellStart"/>
       <w:r>
         <w:rPr>
           <w:lang w:val="en-US"/>
         </w:rPr>
+        <w:t>Wroom</w:t>
+      </w:r>
+      <w:proofErr w:type="spellEnd"/>
+      <w:r>
+        <w:rPr>
+          <w:lang w:val="en-US"/>
+        </w:rPr>
+        <w:t xml:space="preserve"> </w:t>
+      </w:r>
+      <w:r>
+        <w:rPr>
+          <w:lang w:val="en-US"/>
+        </w:rPr>
         <w:t>32 (D)</w:t>
       </w:r>
       <w:r>
@@ -2539,7 +2718,7 @@
         </w:rPr>
         <w:br/>
       </w:r>
-      <w:hyperlink r:id="rId19" w:history="1">
+      <w:hyperlink r:id="rId20" w:history="1">
         <w:r>
           <w:rPr>
             <w:rStyle w:val="Hyperlink"/>
@@ -2555,7 +2734,7 @@
           <w:lang w:val="en-US"/>
         </w:rPr>
       </w:pPr>
-      <w:hyperlink r:id="rId20" w:history="1">
+      <w:hyperlink r:id="rId21" w:history="1">
         <w:r>
           <w:rPr>
             <w:rStyle w:val="Hyperlink"/>
@@ -2571,7 +2750,7 @@
           <w:lang w:val="en-US"/>
         </w:rPr>
       </w:pPr>
-      <w:hyperlink r:id="rId21" w:history="1">
+      <w:hyperlink r:id="rId22" w:history="1">
         <w:r>
           <w:rPr>
             <w:rStyle w:val="Hyperlink"/>
@@ -2587,35 +2766,51 @@
       </w:r>
     </w:p>
     <w:p>
-      <w:hyperlink r:id="rId22" w:history="1">
+      <w:hyperlink r:id="rId23" w:history="1">
         <w:r>
           <w:rPr>
             <w:rStyle w:val="Hyperlink"/>
           </w:rPr>
-          <w:t>MPU-6050 datasheet</w:t>
+          <w:t xml:space="preserve">MPU-6050 </w:t>
         </w:r>
-      </w:hyperlink>
-    </w:p>
-    <w:p>
-      <w:r>
-        <w:t>TFT-LCD (mit Touch)</w:t>
-      </w:r>
-      <w:r>
-        <w:t xml:space="preserve"> (ILI9488)</w:t>
-      </w:r>
-    </w:p>
-    <w:p>
-      <w:hyperlink r:id="rId23" w:anchor="top" w:history="1">
+        <w:proofErr w:type="spellStart"/>
         <w:r>
           <w:rPr>
             <w:rStyle w:val="Hyperlink"/>
           </w:rPr>
-          <w:t>lcdwiki 3.5inch_SPI_Module_ILI9488</w:t>
+          <w:t>datasheet</w:t>
+        </w:r>
+        <w:proofErr w:type="spellEnd"/>
+      </w:hyperlink>
+    </w:p>
+    <w:p>
+      <w:r>
+        <w:t>TFT-LCD (mit Touch)</w:t>
+      </w:r>
+      <w:r>
+        <w:t xml:space="preserve"> (ILI9488)</w:t>
+      </w:r>
+    </w:p>
+    <w:p>
+      <w:hyperlink r:id="rId24" w:anchor="top" w:history="1">
+        <w:proofErr w:type="spellStart"/>
+        <w:r>
+          <w:rPr>
+            <w:rStyle w:val="Hyperlink"/>
+          </w:rPr>
+          <w:t>lcdwiki</w:t>
+        </w:r>
+        <w:proofErr w:type="spellEnd"/>
+        <w:r>
+          <w:rPr>
+            <w:rStyle w:val="Hyperlink"/>
+          </w:rPr>
+          <w:t xml:space="preserve"> 3.5inch_SPI_Module_ILI9488</w:t>
         </w:r>
       </w:hyperlink>
     </w:p>
     <w:p>
-      <w:hyperlink r:id="rId24" w:history="1">
+      <w:hyperlink r:id="rId25" w:history="1">
         <w:r>
           <w:rPr>
             <w:rStyle w:val="Hyperlink"/>
@@ -2625,7 +2820,7 @@
       </w:hyperlink>
     </w:p>
     <w:p>
-      <w:hyperlink r:id="rId25" w:history="1">
+      <w:hyperlink r:id="rId26" w:history="1">
         <w:r>
           <w:rPr>
             <w:rStyle w:val="Hyperlink"/>
@@ -2642,7 +2837,31 @@
         <w:t>4056</w:t>
       </w:r>
       <w:r>
-        <w:t xml:space="preserve"> (nicht eingebunden, aber optionale Solderpads zur Verbauung [future prooving])</w:t>
+        <w:t xml:space="preserve"> (nicht eingebunden, aber optionale </w:t>
+      </w:r>
+      <w:proofErr w:type="spellStart"/>
+      <w:r>
+        <w:t>Solderpads</w:t>
+      </w:r>
+      <w:proofErr w:type="spellEnd"/>
+      <w:r>
+        <w:t xml:space="preserve"> zur Verbauung [</w:t>
+      </w:r>
+      <w:proofErr w:type="spellStart"/>
+      <w:r>
+        <w:t>future</w:t>
+      </w:r>
+      <w:proofErr w:type="spellEnd"/>
+      <w:r>
+        <w:t xml:space="preserve"> </w:t>
+      </w:r>
+      <w:proofErr w:type="spellStart"/>
+      <w:r>
+        <w:t>prooving</w:t>
+      </w:r>
+      <w:proofErr w:type="spellEnd"/>
+      <w:r>
+        <w:t>])</w:t>
       </w:r>
     </w:p>
     <w:p>
@@ -2651,7 +2870,7 @@
           <w:lang w:val="en-US"/>
         </w:rPr>
       </w:pPr>
-      <w:hyperlink r:id="rId26" w:history="1">
+      <w:hyperlink r:id="rId27" w:history="1">
         <w:r>
           <w:rPr>
             <w:rStyle w:val="Hyperlink"/>
@@ -2667,18 +2886,36 @@
           <w:lang w:val="en-US"/>
         </w:rPr>
       </w:pPr>
-      <w:hyperlink r:id="rId27" w:history="1">
+      <w:hyperlink r:id="rId28" w:history="1">
+        <w:proofErr w:type="spellStart"/>
         <w:r>
           <w:rPr>
             <w:rStyle w:val="Hyperlink"/>
             <w:lang w:val="en-US"/>
           </w:rPr>
-          <w:t>Sparkfun single cell LiIo</w:t>
+          <w:t>Sparkfun</w:t>
         </w:r>
+        <w:proofErr w:type="spellEnd"/>
+        <w:r>
+          <w:rPr>
+            <w:rStyle w:val="Hyperlink"/>
+            <w:lang w:val="en-US"/>
+          </w:rPr>
+          <w:t xml:space="preserve"> single cell </w:t>
+        </w:r>
+        <w:proofErr w:type="spellStart"/>
+        <w:r>
+          <w:rPr>
+            <w:rStyle w:val="Hyperlink"/>
+            <w:lang w:val="en-US"/>
+          </w:rPr>
+          <w:t>LiIo</w:t>
+        </w:r>
+        <w:proofErr w:type="spellEnd"/>
       </w:hyperlink>
     </w:p>
     <w:p>
-      <w:hyperlink r:id="rId28" w:history="1">
+      <w:hyperlink r:id="rId29" w:history="1">
         <w:r>
           <w:rPr>
             <w:rStyle w:val="Hyperlink"/>
@@ -2689,11 +2926,19 @@
     </w:p>
     <w:p>
       <w:r>
-        <w:t>Verwendete schematic Referenzen:</w:t>
-      </w:r>
-    </w:p>
-    <w:p>
-      <w:hyperlink r:id="rId29" w:history="1">
+        <w:t xml:space="preserve">Verwendete </w:t>
+      </w:r>
+      <w:proofErr w:type="spellStart"/>
+      <w:r>
+        <w:t>schematic</w:t>
+      </w:r>
+      <w:proofErr w:type="spellEnd"/>
+      <w:r>
+        <w:t xml:space="preserve"> Referenzen:</w:t>
+      </w:r>
+    </w:p>
+    <w:p>
+      <w:hyperlink r:id="rId30" w:history="1">
         <w:r>
           <w:rPr>
             <w:rStyle w:val="Hyperlink"/>
@@ -2703,7 +2948,7 @@
       </w:hyperlink>
     </w:p>
     <w:p>
-      <w:hyperlink r:id="rId30" w:history="1">
+      <w:hyperlink r:id="rId31" w:history="1">
         <w:r>
           <w:rPr>
             <w:rStyle w:val="Hyperlink"/>
@@ -2713,7 +2958,7 @@
       </w:hyperlink>
     </w:p>
     <w:p>
-      <w:hyperlink r:id="rId31" w:history="1">
+      <w:hyperlink r:id="rId32" w:history="1">
         <w:r>
           <w:rPr>
             <w:rStyle w:val="Hyperlink"/>
@@ -2723,7 +2968,7 @@
       </w:hyperlink>
     </w:p>
     <w:p>
-      <w:hyperlink r:id="rId32" w:history="1">
+      <w:hyperlink r:id="rId33" w:history="1">
         <w:r>
           <w:rPr>
             <w:rStyle w:val="Hyperlink"/>
@@ -2733,7 +2978,7 @@
       </w:hyperlink>
     </w:p>
     <w:p>
-      <w:hyperlink r:id="rId33" w:history="1">
+      <w:hyperlink r:id="rId34" w:history="1">
         <w:r>
           <w:rPr>
             <w:rStyle w:val="Hyperlink"/>
@@ -2743,7 +2988,7 @@
       </w:hyperlink>
     </w:p>
     <w:p>
-      <w:hyperlink r:id="rId34" w:history="1">
+      <w:hyperlink r:id="rId35" w:history="1">
         <w:r>
           <w:rPr>
             <w:rStyle w:val="Hyperlink"/>
@@ -2753,7 +2998,7 @@
       </w:hyperlink>
     </w:p>
     <w:p>
-      <w:hyperlink r:id="rId35" w:history="1">
+      <w:hyperlink r:id="rId36" w:history="1">
         <w:r>
           <w:rPr>
             <w:rStyle w:val="Hyperlink"/>
@@ -2768,7 +3013,7 @@
       </w:r>
     </w:p>
     <w:sectPr>
-      <w:headerReference w:type="default" r:id="rId36"/>
+      <w:headerReference w:type="default" r:id="rId37"/>
       <w:pgSz w:w="11906" w:h="16838"/>
       <w:pgMar w:top="1417" w:right="1417" w:bottom="1134" w:left="1417" w:header="708" w:footer="708" w:gutter="0"/>
       <w:cols w:space="708"/>

</xml_diff>